<commit_message>
Update JH Japan-Empire Developmental State Paper F20.docx
</commit_message>
<xml_diff>
--- a/JH Japan-Empire Developmental State Paper F20.docx
+++ b/JH Japan-Empire Developmental State Paper F20.docx
@@ -283,47 +283,7 @@
                                 <w:sz w:val="24"/>
                                 <w:szCs w:val="24"/>
                               </w:rPr>
-                              <w:t>Using an institutionalist approach, this paper seeks to shed light on how post-imperial legacies impact economic growth and state formation</w:t>
-                            </w:r>
-                            <w:r>
-                              <w:rPr>
-                                <w:rFonts w:ascii="Garamond" w:hAnsi="Garamond" w:cs="Times New Roman"/>
-                                <w:sz w:val="24"/>
-                                <w:szCs w:val="24"/>
-                              </w:rPr>
-                              <w:t xml:space="preserve">.  </w:t>
-                            </w:r>
-                            <w:r>
-                              <w:rPr>
-                                <w:rFonts w:ascii="Garamond" w:hAnsi="Garamond" w:cs="Times New Roman"/>
-                                <w:sz w:val="24"/>
-                                <w:szCs w:val="24"/>
-                              </w:rPr>
-                              <w:t>I argue that Japan’s colonial legacy left necessary state institutions that would subsequently become the East Asian model of the developmental state.</w:t>
-                            </w:r>
-                            <w:r>
-                              <w:rPr>
-                                <w:rFonts w:ascii="Garamond" w:hAnsi="Garamond" w:cs="Times New Roman"/>
-                                <w:sz w:val="24"/>
-                                <w:szCs w:val="24"/>
-                              </w:rPr>
-                              <w:t xml:space="preserve">  </w:t>
-                            </w:r>
-                            <w:r>
-                              <w:rPr>
-                                <w:rFonts w:ascii="Garamond" w:hAnsi="Garamond" w:cs="Times New Roman"/>
-                                <w:sz w:val="24"/>
-                                <w:szCs w:val="24"/>
-                              </w:rPr>
-                              <w:t>Tracing the imperial legacies of the Japanese empire in its colonies, and conversely, examining cases of development without these Japanese legacies, gives historical context to the rise of the developmental state</w:t>
-                            </w:r>
-                            <w:r>
-                              <w:rPr>
-                                <w:rFonts w:ascii="Garamond" w:hAnsi="Garamond" w:cs="Times New Roman"/>
-                                <w:sz w:val="24"/>
-                                <w:szCs w:val="24"/>
-                              </w:rPr>
-                              <w:t>.</w:t>
+                              <w:t>Using an institutionalist approach, this paper seeks to shed light on how post-imperial legacies impact economic growth and state formation.  I argue that Japan’s colonial legacy left necessary state institutions that would subsequently become the East Asian model of the developmental state.  Tracing the imperial legacies of the Japanese empire in its colonies, and conversely, examining cases of development without these Japanese legacies, gives historical context to the rise of the developmental state.</w:t>
                             </w:r>
                           </w:p>
                         </w:txbxContent>
@@ -5563,7 +5523,7 @@
         <w:tabs>
           <w:tab w:val="left" w:pos="915"/>
         </w:tabs>
-        <w:spacing w:line="480" w:lineRule="auto"/>
+        <w:spacing w:line="276" w:lineRule="auto"/>
         <w:ind w:left="922" w:hanging="922"/>
         <w:rPr>
           <w:rFonts w:ascii="Garamond" w:hAnsi="Garamond" w:cs="Times New Roman"/>
@@ -5586,7 +5546,7 @@
         <w:tabs>
           <w:tab w:val="left" w:pos="915"/>
         </w:tabs>
-        <w:spacing w:line="480" w:lineRule="auto"/>
+        <w:spacing w:line="276" w:lineRule="auto"/>
         <w:ind w:left="922" w:hanging="922"/>
         <w:rPr>
           <w:rFonts w:ascii="Garamond" w:hAnsi="Garamond" w:cs="Times New Roman"/>
@@ -5627,7 +5587,7 @@
         <w:tabs>
           <w:tab w:val="left" w:pos="915"/>
         </w:tabs>
-        <w:spacing w:line="480" w:lineRule="auto"/>
+        <w:spacing w:line="276" w:lineRule="auto"/>
         <w:ind w:left="922" w:hanging="922"/>
         <w:rPr>
           <w:rFonts w:ascii="Garamond" w:hAnsi="Garamond" w:cs="Times New Roman"/>
@@ -5668,7 +5628,7 @@
         <w:tabs>
           <w:tab w:val="left" w:pos="915"/>
         </w:tabs>
-        <w:spacing w:line="480" w:lineRule="auto"/>
+        <w:spacing w:line="276" w:lineRule="auto"/>
         <w:ind w:left="922" w:hanging="922"/>
         <w:rPr>
           <w:rFonts w:ascii="Garamond" w:hAnsi="Garamond" w:cs="Times New Roman"/>
@@ -5699,7 +5659,7 @@
         <w:tabs>
           <w:tab w:val="left" w:pos="915"/>
         </w:tabs>
-        <w:spacing w:line="480" w:lineRule="auto"/>
+        <w:spacing w:line="276" w:lineRule="auto"/>
         <w:ind w:left="922" w:hanging="922"/>
         <w:rPr>
           <w:rFonts w:ascii="Garamond" w:hAnsi="Garamond" w:cs="Times New Roman"/>
@@ -5776,7 +5736,7 @@
         <w:tabs>
           <w:tab w:val="left" w:pos="915"/>
         </w:tabs>
-        <w:spacing w:line="480" w:lineRule="auto"/>
+        <w:spacing w:line="276" w:lineRule="auto"/>
         <w:ind w:left="922" w:hanging="922"/>
         <w:rPr>
           <w:rFonts w:ascii="Garamond" w:hAnsi="Garamond" w:cs="Times New Roman"/>
@@ -5799,7 +5759,7 @@
         <w:tabs>
           <w:tab w:val="left" w:pos="915"/>
         </w:tabs>
-        <w:spacing w:line="480" w:lineRule="auto"/>
+        <w:spacing w:line="276" w:lineRule="auto"/>
         <w:ind w:left="922" w:hanging="922"/>
         <w:rPr>
           <w:rFonts w:ascii="Garamond" w:hAnsi="Garamond" w:cs="Times New Roman"/>
@@ -5880,7 +5840,7 @@
         <w:tabs>
           <w:tab w:val="left" w:pos="915"/>
         </w:tabs>
-        <w:spacing w:line="480" w:lineRule="auto"/>
+        <w:spacing w:line="276" w:lineRule="auto"/>
         <w:ind w:left="922" w:hanging="922"/>
         <w:rPr>
           <w:rFonts w:ascii="Garamond" w:hAnsi="Garamond" w:cs="Times New Roman"/>
@@ -5921,7 +5881,7 @@
         <w:tabs>
           <w:tab w:val="left" w:pos="915"/>
         </w:tabs>
-        <w:spacing w:line="480" w:lineRule="auto"/>
+        <w:spacing w:line="276" w:lineRule="auto"/>
         <w:ind w:left="922" w:hanging="922"/>
         <w:rPr>
           <w:rFonts w:ascii="Garamond" w:hAnsi="Garamond" w:cs="Times New Roman"/>
@@ -5961,7 +5921,7 @@
         <w:tabs>
           <w:tab w:val="left" w:pos="1110"/>
         </w:tabs>
-        <w:spacing w:line="480" w:lineRule="auto"/>
+        <w:spacing w:line="276" w:lineRule="auto"/>
         <w:ind w:left="922" w:hanging="922"/>
         <w:rPr>
           <w:rFonts w:ascii="Garamond" w:hAnsi="Garamond" w:cs="Times New Roman"/>

</xml_diff>